<commit_message>
Added description of statistical analyses
</commit_message>
<xml_diff>
--- a/Documentation/ReadMe09 Time series R.docx
+++ b/Documentation/ReadMe09 Time series R.docx
@@ -2057,6 +2057,137 @@
         <w:jc w:val="both"/>
         <w:rPr>
           <w:rFonts w:ascii="Times New Roman" w:hAnsi="Times New Roman" w:cs="Times New Roman"/>
+          <w:sz w:val="22"/>
+          <w:szCs w:val="22"/>
+          <w:lang w:val="en-US"/>
+        </w:rPr>
+      </w:pPr>
+      <w:r>
+        <w:rPr>
+          <w:rFonts w:ascii="Times New Roman" w:hAnsi="Times New Roman" w:cs="Times New Roman"/>
+          <w:sz w:val="22"/>
+          <w:szCs w:val="22"/>
+          <w:lang w:val="en-US"/>
+        </w:rPr>
+        <w:t xml:space="preserve">Lines </w:t>
+      </w:r>
+      <w:r>
+        <w:rPr>
+          <w:rFonts w:ascii="Times New Roman" w:hAnsi="Times New Roman" w:cs="Times New Roman"/>
+          <w:sz w:val="22"/>
+          <w:szCs w:val="22"/>
+          <w:lang w:val="en-US"/>
+        </w:rPr>
+        <w:t>226</w:t>
+      </w:r>
+      <w:r>
+        <w:rPr>
+          <w:rFonts w:ascii="Times New Roman" w:hAnsi="Times New Roman" w:cs="Times New Roman"/>
+          <w:sz w:val="22"/>
+          <w:szCs w:val="22"/>
+          <w:lang w:val="en-US"/>
+        </w:rPr>
+        <w:t>-</w:t>
+      </w:r>
+      <w:r>
+        <w:rPr>
+          <w:rFonts w:ascii="Times New Roman" w:hAnsi="Times New Roman" w:cs="Times New Roman"/>
+          <w:sz w:val="22"/>
+          <w:szCs w:val="22"/>
+          <w:lang w:val="en-US"/>
+        </w:rPr>
+        <w:t>2</w:t>
+      </w:r>
+      <w:r>
+        <w:rPr>
+          <w:rFonts w:ascii="Times New Roman" w:hAnsi="Times New Roman" w:cs="Times New Roman"/>
+          <w:sz w:val="22"/>
+          <w:szCs w:val="22"/>
+          <w:lang w:val="en-US"/>
+        </w:rPr>
+        <w:t>79</w:t>
+      </w:r>
+      <w:r>
+        <w:rPr>
+          <w:rFonts w:ascii="Times New Roman" w:hAnsi="Times New Roman" w:cs="Times New Roman"/>
+          <w:sz w:val="22"/>
+          <w:szCs w:val="22"/>
+          <w:lang w:val="en-US"/>
+        </w:rPr>
+        <w:tab/>
+      </w:r>
+      <w:r>
+        <w:rPr>
+          <w:rFonts w:ascii="Times New Roman" w:hAnsi="Times New Roman" w:cs="Times New Roman"/>
+          <w:sz w:val="22"/>
+          <w:szCs w:val="22"/>
+          <w:lang w:val="en-US"/>
+        </w:rPr>
+        <w:t>Draw plots of habitat temperature (Fig. 1</w:t>
+      </w:r>
+      <w:proofErr w:type="gramStart"/>
+      <w:r>
+        <w:rPr>
+          <w:rFonts w:ascii="Times New Roman" w:hAnsi="Times New Roman" w:cs="Times New Roman"/>
+          <w:sz w:val="22"/>
+          <w:szCs w:val="22"/>
+          <w:lang w:val="en-US"/>
+        </w:rPr>
+        <w:t>A,B</w:t>
+      </w:r>
+      <w:proofErr w:type="gramEnd"/>
+      <w:r>
+        <w:rPr>
+          <w:rFonts w:ascii="Times New Roman" w:hAnsi="Times New Roman" w:cs="Times New Roman"/>
+          <w:sz w:val="22"/>
+          <w:szCs w:val="22"/>
+          <w:lang w:val="en-US"/>
+        </w:rPr>
+        <w:t>), model and field census plots (Fig. 1C,D; if desired), predicted juvenile density in the recent and future climates (Fig. 1E,F), and predicted adult density in the recent and future climates (Fig. 1G,H)</w:t>
+      </w:r>
+      <w:r>
+        <w:rPr>
+          <w:rFonts w:ascii="Times New Roman" w:hAnsi="Times New Roman" w:cs="Times New Roman"/>
+          <w:sz w:val="22"/>
+          <w:szCs w:val="22"/>
+          <w:lang w:val="en-US"/>
+        </w:rPr>
+        <w:t xml:space="preserve"> (Note: to produce plots in a new window, remove “#” from line 228, run line 228, and then highlight and run the lines corresponding to </w:t>
+      </w:r>
+      <w:r>
+        <w:rPr>
+          <w:rFonts w:ascii="Times New Roman" w:hAnsi="Times New Roman" w:cs="Times New Roman"/>
+          <w:sz w:val="22"/>
+          <w:szCs w:val="22"/>
+          <w:lang w:val="en-US"/>
+        </w:rPr>
+        <w:t xml:space="preserve">the </w:t>
+      </w:r>
+      <w:r>
+        <w:rPr>
+          <w:rFonts w:ascii="Times New Roman" w:hAnsi="Times New Roman" w:cs="Times New Roman"/>
+          <w:sz w:val="22"/>
+          <w:szCs w:val="22"/>
+          <w:lang w:val="en-US"/>
+        </w:rPr>
+        <w:t>desired</w:t>
+      </w:r>
+      <w:r>
+        <w:rPr>
+          <w:rFonts w:ascii="Times New Roman" w:hAnsi="Times New Roman" w:cs="Times New Roman"/>
+          <w:sz w:val="22"/>
+          <w:szCs w:val="22"/>
+          <w:lang w:val="en-US"/>
+        </w:rPr>
+        <w:t xml:space="preserve"> plot)</w:t>
+      </w:r>
+    </w:p>
+    <w:p>
+      <w:pPr>
+        <w:ind w:left="1440" w:hanging="1440"/>
+        <w:jc w:val="both"/>
+        <w:rPr>
+          <w:rFonts w:ascii="Times New Roman" w:hAnsi="Times New Roman" w:cs="Times New Roman"/>
           <w:i/>
           <w:iCs/>
           <w:sz w:val="22"/>
@@ -2080,7 +2211,16 @@
           <w:szCs w:val="22"/>
           <w:lang w:val="en-US"/>
         </w:rPr>
-        <w:t>226</w:t>
+        <w:t>2</w:t>
+      </w:r>
+      <w:r>
+        <w:rPr>
+          <w:rFonts w:ascii="Times New Roman" w:hAnsi="Times New Roman" w:cs="Times New Roman"/>
+          <w:sz w:val="22"/>
+          <w:szCs w:val="22"/>
+          <w:lang w:val="en-US"/>
+        </w:rPr>
+        <w:t>82</w:t>
       </w:r>
       <w:r>
         <w:rPr>
@@ -2107,7 +2247,16 @@
           <w:szCs w:val="22"/>
           <w:lang w:val="en-US"/>
         </w:rPr>
-        <w:t>79</w:t>
+        <w:t>8</w:t>
+      </w:r>
+      <w:r>
+        <w:rPr>
+          <w:rFonts w:ascii="Times New Roman" w:hAnsi="Times New Roman" w:cs="Times New Roman"/>
+          <w:sz w:val="22"/>
+          <w:szCs w:val="22"/>
+          <w:lang w:val="en-US"/>
+        </w:rPr>
+        <w:t>9</w:t>
       </w:r>
       <w:r>
         <w:rPr>
@@ -2125,63 +2274,7 @@
           <w:szCs w:val="22"/>
           <w:lang w:val="en-US"/>
         </w:rPr>
-        <w:t>Draw plots of habitat temperature (Fig. 1</w:t>
-      </w:r>
-      <w:proofErr w:type="gramStart"/>
-      <w:r>
-        <w:rPr>
-          <w:rFonts w:ascii="Times New Roman" w:hAnsi="Times New Roman" w:cs="Times New Roman"/>
-          <w:sz w:val="22"/>
-          <w:szCs w:val="22"/>
-          <w:lang w:val="en-US"/>
-        </w:rPr>
-        <w:t>A,B</w:t>
-      </w:r>
-      <w:proofErr w:type="gramEnd"/>
-      <w:r>
-        <w:rPr>
-          <w:rFonts w:ascii="Times New Roman" w:hAnsi="Times New Roman" w:cs="Times New Roman"/>
-          <w:sz w:val="22"/>
-          <w:szCs w:val="22"/>
-          <w:lang w:val="en-US"/>
-        </w:rPr>
-        <w:t>), model and field census plots (Fig. 1C,D; if desired), predicted juvenile density in the recent and future climates (Fig. 1E,F), and predicted adult density in the recent and future climates (Fig. 1G,H)</w:t>
-      </w:r>
-      <w:r>
-        <w:rPr>
-          <w:rFonts w:ascii="Times New Roman" w:hAnsi="Times New Roman" w:cs="Times New Roman"/>
-          <w:sz w:val="22"/>
-          <w:szCs w:val="22"/>
-          <w:lang w:val="en-US"/>
-        </w:rPr>
-        <w:t xml:space="preserve"> (Note: to produce plots in a new window, remove “#” from line 228, run line 228, and then highlight and run the lines corresponding to </w:t>
-      </w:r>
-      <w:r>
-        <w:rPr>
-          <w:rFonts w:ascii="Times New Roman" w:hAnsi="Times New Roman" w:cs="Times New Roman"/>
-          <w:sz w:val="22"/>
-          <w:szCs w:val="22"/>
-          <w:lang w:val="en-US"/>
-        </w:rPr>
-        <w:t xml:space="preserve">the </w:t>
-      </w:r>
-      <w:r>
-        <w:rPr>
-          <w:rFonts w:ascii="Times New Roman" w:hAnsi="Times New Roman" w:cs="Times New Roman"/>
-          <w:sz w:val="22"/>
-          <w:szCs w:val="22"/>
-          <w:lang w:val="en-US"/>
-        </w:rPr>
-        <w:t>desired</w:t>
-      </w:r>
-      <w:r>
-        <w:rPr>
-          <w:rFonts w:ascii="Times New Roman" w:hAnsi="Times New Roman" w:cs="Times New Roman"/>
-          <w:sz w:val="22"/>
-          <w:szCs w:val="22"/>
-          <w:lang w:val="en-US"/>
-        </w:rPr>
-        <w:t xml:space="preserve"> plot)</w:t>
+        <w:t>Run linear regression analyses of model predictions versus field census data</w:t>
       </w:r>
     </w:p>
     <w:sectPr>

</xml_diff>